<commit_message>
docs and info page
</commit_message>
<xml_diff>
--- a/eHealthLabEvaluation/Evaluation Plan.docx
+++ b/eHealthLabEvaluation/Evaluation Plan.docx
@@ -55,10 +55,13 @@
         <w:t>register new patient, register new Doctor, input health data, display data</w:t>
       </w:r>
       <w:r>
-        <w:t xml:space="preserve"> </w:t>
-      </w:r>
-      <w:r>
-        <w:t>and logout</w:t>
+        <w:t>,</w:t>
+      </w:r>
+      <w:r>
+        <w:t xml:space="preserve"> logout</w:t>
+      </w:r>
+      <w:r>
+        <w:t xml:space="preserve"> and chat</w:t>
       </w:r>
       <w:r>
         <w:t xml:space="preserve">. </w:t>
@@ -111,7 +114,10 @@
         </w:numPr>
       </w:pPr>
       <w:r>
-        <w:t>Test if users can perform all of these tasks on both interfaces</w:t>
+        <w:t>Test if users can perform all these tasks on both interfaces</w:t>
+      </w:r>
+      <w:r>
+        <w:t>.</w:t>
       </w:r>
     </w:p>
     <w:p>
@@ -125,6 +131,9 @@
       <w:r>
         <w:t>See if users prefer one interface to the other</w:t>
       </w:r>
+      <w:r>
+        <w:t>.</w:t>
+      </w:r>
     </w:p>
     <w:p>
       <w:pPr>
@@ -137,6 +146,9 @@
       <w:r>
         <w:t>Measure how usable each system is</w:t>
       </w:r>
+      <w:r>
+        <w:t>.</w:t>
+      </w:r>
     </w:p>
     <w:p>
       <w:pPr>
@@ -149,6 +161,9 @@
       <w:r>
         <w:t>Find out which parts of each interface the users like or dislike</w:t>
       </w:r>
+      <w:r>
+        <w:t>.</w:t>
+      </w:r>
     </w:p>
     <w:p>
       <w:pPr>
@@ -190,6 +205,12 @@
         </w:rPr>
         <w:t>In users’ homes or public spaces at times requested by users</w:t>
       </w:r>
+      <w:r>
+        <w:rPr>
+          <w:lang w:val="en-GB"/>
+        </w:rPr>
+        <w:t>.</w:t>
+      </w:r>
     </w:p>
     <w:p>
       <w:pPr>
@@ -230,6 +251,9 @@
       <w:r>
         <w:t>Sessions will take 30 minutes to 1 hour</w:t>
       </w:r>
+      <w:r>
+        <w:t>.</w:t>
+      </w:r>
     </w:p>
     <w:p>
       <w:pPr>
@@ -242,6 +266,9 @@
       <w:r>
         <w:t>Sessions will begin with explanation of the project</w:t>
       </w:r>
+      <w:r>
+        <w:t>.</w:t>
+      </w:r>
     </w:p>
     <w:p>
       <w:pPr>
@@ -254,6 +281,9 @@
       <w:r>
         <w:t>Users read information sheet and sign consent form</w:t>
       </w:r>
+      <w:r>
+        <w:t>.</w:t>
+      </w:r>
     </w:p>
     <w:p>
       <w:pPr>
@@ -266,6 +296,9 @@
       <w:r>
         <w:t>Users are randomly assigned 1 interface to test first</w:t>
       </w:r>
+      <w:r>
+        <w:t>.</w:t>
+      </w:r>
     </w:p>
     <w:p>
       <w:pPr>
@@ -277,6 +310,9 @@
       </w:pPr>
       <w:r>
         <w:t>Users perform all tasks for this interface</w:t>
+      </w:r>
+      <w:r>
+        <w:t>.</w:t>
       </w:r>
     </w:p>
     <w:p>
@@ -409,25 +445,7 @@
         <w:rPr>
           <w:lang w:val="en-GB"/>
         </w:rPr>
-        <w:t>Screen recording</w:t>
-      </w:r>
-    </w:p>
-    <w:p>
-      <w:pPr>
-        <w:pStyle w:val="ListParagraph"/>
-        <w:numPr>
-          <w:ilvl w:val="0"/>
-          <w:numId w:val="7"/>
-        </w:numPr>
-        <w:rPr>
-          <w:lang w:val="en-GB"/>
-        </w:rPr>
-      </w:pPr>
-      <w:r>
-        <w:rPr>
-          <w:lang w:val="en-GB"/>
-        </w:rPr>
-        <w:t>Audio recorder</w:t>
+        <w:t>No recordings, notes taking only.</w:t>
       </w:r>
     </w:p>
     <w:p>
@@ -493,7 +511,19 @@
         <w:rPr>
           <w:lang w:val="en-GB"/>
         </w:rPr>
-        <w:t xml:space="preserve"> participants. Participants to be recruited from our social networks. All participants received an information sheet and a consent form.</w:t>
+        <w:t xml:space="preserve"> participants.</w:t>
+      </w:r>
+      <w:r>
+        <w:rPr>
+          <w:lang w:val="en-GB"/>
+        </w:rPr>
+        <w:t xml:space="preserve"> Participants mush have some higher education completed and sound English skills. 1 participant must have advanced programming skills.</w:t>
+      </w:r>
+      <w:r>
+        <w:rPr>
+          <w:lang w:val="en-GB"/>
+        </w:rPr>
+        <w:t xml:space="preserve"> Participants to be recruited from our social networks. All participants received an information sheet and a consent form.</w:t>
       </w:r>
     </w:p>
     <w:p>
@@ -563,13 +593,7 @@
         <w:rPr>
           <w:lang w:val="en-GB"/>
         </w:rPr>
-        <w:t xml:space="preserve"> and </w:t>
-      </w:r>
-      <w:r>
-        <w:rPr>
-          <w:lang w:val="en-GB"/>
-        </w:rPr>
-        <w:t>Register new patient</w:t>
+        <w:t xml:space="preserve"> and Register new patient</w:t>
       </w:r>
     </w:p>
     <w:p>
@@ -641,7 +665,21 @@
         <w:rPr>
           <w:lang w:val="en-GB"/>
         </w:rPr>
-        <w:t xml:space="preserve"> and Doctor (Patient is controlled by a member of the team)</w:t>
+        <w:t xml:space="preserve"> and Doctor (Patient </w:t>
+      </w:r>
+      <w:proofErr w:type="gramStart"/>
+      <w:r>
+        <w:rPr>
+          <w:lang w:val="en-GB"/>
+        </w:rPr>
+        <w:t>is</w:t>
+      </w:r>
+      <w:proofErr w:type="gramEnd"/>
+      <w:r>
+        <w:rPr>
+          <w:lang w:val="en-GB"/>
+        </w:rPr>
+        <w:t xml:space="preserve"> controlled by a member of the team)</w:t>
       </w:r>
     </w:p>
     <w:p>
@@ -713,6 +751,7 @@
         <w:rPr>
           <w:lang w:val="en-GB"/>
         </w:rPr>
+        <w:lastRenderedPageBreak/>
         <w:t>Input health data</w:t>
       </w:r>
     </w:p>
@@ -731,7 +770,6 @@
         <w:rPr>
           <w:lang w:val="en-GB"/>
         </w:rPr>
-        <w:lastRenderedPageBreak/>
         <w:t>See data as graphs</w:t>
       </w:r>
     </w:p>
@@ -771,7 +809,7 @@
         <w:pStyle w:val="ListParagraph"/>
         <w:numPr>
           <w:ilvl w:val="0"/>
-          <w:numId w:val="17"/>
+          <w:numId w:val="18"/>
         </w:numPr>
         <w:rPr>
           <w:lang w:val="en-GB"/>
@@ -789,7 +827,7 @@
         <w:pStyle w:val="ListParagraph"/>
         <w:numPr>
           <w:ilvl w:val="0"/>
-          <w:numId w:val="17"/>
+          <w:numId w:val="18"/>
         </w:numPr>
         <w:rPr>
           <w:lang w:val="en-GB"/>
@@ -807,7 +845,7 @@
         <w:pStyle w:val="ListParagraph"/>
         <w:numPr>
           <w:ilvl w:val="0"/>
-          <w:numId w:val="17"/>
+          <w:numId w:val="18"/>
         </w:numPr>
         <w:rPr>
           <w:lang w:val="en-GB"/>
@@ -825,25 +863,39 @@
         <w:pStyle w:val="ListParagraph"/>
         <w:numPr>
           <w:ilvl w:val="0"/>
-          <w:numId w:val="17"/>
-        </w:numPr>
-        <w:rPr>
-          <w:lang w:val="en-GB"/>
-        </w:rPr>
-      </w:pPr>
-      <w:r>
-        <w:rPr>
-          <w:lang w:val="en-GB"/>
-        </w:rPr>
-        <w:t>Open chat and message between patient and Doctor (Patient is controlled by a member of the team)</w:t>
-      </w:r>
-    </w:p>
-    <w:p>
-      <w:pPr>
-        <w:pStyle w:val="ListParagraph"/>
-        <w:numPr>
-          <w:ilvl w:val="0"/>
-          <w:numId w:val="17"/>
+          <w:numId w:val="18"/>
+        </w:numPr>
+        <w:rPr>
+          <w:lang w:val="en-GB"/>
+        </w:rPr>
+      </w:pPr>
+      <w:r>
+        <w:rPr>
+          <w:lang w:val="en-GB"/>
+        </w:rPr>
+        <w:t xml:space="preserve">Open chat and message between patient and Doctor (Patient </w:t>
+      </w:r>
+      <w:proofErr w:type="gramStart"/>
+      <w:r>
+        <w:rPr>
+          <w:lang w:val="en-GB"/>
+        </w:rPr>
+        <w:t>is</w:t>
+      </w:r>
+      <w:proofErr w:type="gramEnd"/>
+      <w:r>
+        <w:rPr>
+          <w:lang w:val="en-GB"/>
+        </w:rPr>
+        <w:t xml:space="preserve"> controlled by a member of the team)</w:t>
+      </w:r>
+    </w:p>
+    <w:p>
+      <w:pPr>
+        <w:pStyle w:val="ListParagraph"/>
+        <w:numPr>
+          <w:ilvl w:val="0"/>
+          <w:numId w:val="18"/>
         </w:numPr>
         <w:rPr>
           <w:lang w:val="en-GB"/>
@@ -897,7 +949,7 @@
         <w:pStyle w:val="ListParagraph"/>
         <w:numPr>
           <w:ilvl w:val="0"/>
-          <w:numId w:val="17"/>
+          <w:numId w:val="18"/>
         </w:numPr>
         <w:rPr>
           <w:lang w:val="en-GB"/>
@@ -915,7 +967,7 @@
         <w:pStyle w:val="ListParagraph"/>
         <w:numPr>
           <w:ilvl w:val="0"/>
-          <w:numId w:val="17"/>
+          <w:numId w:val="18"/>
         </w:numPr>
         <w:rPr>
           <w:lang w:val="en-GB"/>
@@ -933,7 +985,7 @@
         <w:pStyle w:val="ListParagraph"/>
         <w:numPr>
           <w:ilvl w:val="0"/>
-          <w:numId w:val="17"/>
+          <w:numId w:val="18"/>
         </w:numPr>
         <w:rPr>
           <w:lang w:val="en-GB"/>
@@ -1025,7 +1077,21 @@
         <w:rPr>
           <w:lang w:val="en-GB"/>
         </w:rPr>
-        <w:t xml:space="preserve">questions prior and after each task scenario, overall ease, satisfaction and likelihood to use/recommend when the sessions is completed. Usually participants rate the measure on a </w:t>
+        <w:t xml:space="preserve">questions prior and after each task scenario, overall ease, satisfaction and likelihood to use/recommend when the sessions </w:t>
+      </w:r>
+      <w:proofErr w:type="gramStart"/>
+      <w:r>
+        <w:rPr>
+          <w:lang w:val="en-GB"/>
+        </w:rPr>
+        <w:t>is</w:t>
+      </w:r>
+      <w:proofErr w:type="gramEnd"/>
+      <w:r>
+        <w:rPr>
+          <w:lang w:val="en-GB"/>
+        </w:rPr>
+        <w:t xml:space="preserve"> completed. Usually participants rate the measure on a </w:t>
       </w:r>
       <w:r>
         <w:rPr>
@@ -1106,7 +1172,10 @@
         </w:numPr>
       </w:pPr>
       <w:r>
-        <w:t>Time taken</w:t>
+        <w:t xml:space="preserve">Time </w:t>
+      </w:r>
+      <w:r>
+        <w:t>on task</w:t>
       </w:r>
     </w:p>
     <w:p>
@@ -1152,7 +1221,21 @@
         <w:rPr>
           <w:lang w:val="en-GB"/>
         </w:rPr>
-        <w:t xml:space="preserve">who does what. The usability specialist should be the facilitator of the sessions. Note-takers. </w:t>
+        <w:t xml:space="preserve">who does </w:t>
+      </w:r>
+      <w:proofErr w:type="gramStart"/>
+      <w:r>
+        <w:rPr>
+          <w:lang w:val="en-GB"/>
+        </w:rPr>
+        <w:t>what.</w:t>
+      </w:r>
+      <w:proofErr w:type="gramEnd"/>
+      <w:r>
+        <w:rPr>
+          <w:lang w:val="en-GB"/>
+        </w:rPr>
+        <w:t xml:space="preserve"> The usability specialist should be the facilitator of the sessions. Note-takers. </w:t>
       </w:r>
     </w:p>
     <w:p>
@@ -1179,6 +1262,12 @@
         </w:rPr>
         <w:t>Single person acted as facilitator and took some notes</w:t>
       </w:r>
+      <w:r>
+        <w:rPr>
+          <w:lang w:val="en-GB"/>
+        </w:rPr>
+        <w:t>.</w:t>
+      </w:r>
     </w:p>
     <w:p>
       <w:pPr>
@@ -1197,10 +1286,17 @@
         </w:rPr>
         <w:t xml:space="preserve">Another person logs Timing </w:t>
       </w:r>
+      <w:r>
+        <w:rPr>
+          <w:lang w:val="en-GB"/>
+        </w:rPr>
+        <w:t>for each task.</w:t>
+      </w:r>
+    </w:p>
+    <w:p>
       <w:bookmarkStart w:id="0" w:name="_GoBack"/>
       <w:bookmarkEnd w:id="0"/>
     </w:p>
-    <w:p/>
     <w:sectPr>
       <w:pgSz w:w="11900" w:h="16840"/>
       <w:pgMar w:top="1440" w:right="1440" w:bottom="1440" w:left="1440" w:header="720" w:footer="720" w:gutter="0"/>
@@ -2462,6 +2558,92 @@
     </w:lvl>
   </w:abstractNum>
   <w:abstractNum w:abstractNumId="12" w15:restartNumberingAfterBreak="0">
+    <w:nsid w:val="41620E99"/>
+    <w:multiLevelType w:val="multilevel"/>
+    <w:tmpl w:val="4C453AB0"/>
+    <w:lvl w:ilvl="0">
+      <w:start w:val="1"/>
+      <w:numFmt w:val="decimal"/>
+      <w:lvlText w:val="%1."/>
+      <w:lvlJc w:val="left"/>
+      <w:pPr>
+        <w:ind w:left="720" w:hanging="360"/>
+      </w:pPr>
+    </w:lvl>
+    <w:lvl w:ilvl="1">
+      <w:start w:val="1"/>
+      <w:numFmt w:val="lowerLetter"/>
+      <w:lvlText w:val="%2."/>
+      <w:lvlJc w:val="left"/>
+      <w:pPr>
+        <w:ind w:left="1440" w:hanging="360"/>
+      </w:pPr>
+    </w:lvl>
+    <w:lvl w:ilvl="2">
+      <w:start w:val="1"/>
+      <w:numFmt w:val="lowerRoman"/>
+      <w:lvlText w:val="%3."/>
+      <w:lvlJc w:val="right"/>
+      <w:pPr>
+        <w:ind w:left="2160" w:hanging="180"/>
+      </w:pPr>
+    </w:lvl>
+    <w:lvl w:ilvl="3">
+      <w:start w:val="1"/>
+      <w:numFmt w:val="decimal"/>
+      <w:lvlText w:val="%4."/>
+      <w:lvlJc w:val="left"/>
+      <w:pPr>
+        <w:ind w:left="2880" w:hanging="360"/>
+      </w:pPr>
+    </w:lvl>
+    <w:lvl w:ilvl="4">
+      <w:start w:val="1"/>
+      <w:numFmt w:val="lowerLetter"/>
+      <w:lvlText w:val="%5."/>
+      <w:lvlJc w:val="left"/>
+      <w:pPr>
+        <w:ind w:left="3600" w:hanging="360"/>
+      </w:pPr>
+    </w:lvl>
+    <w:lvl w:ilvl="5">
+      <w:start w:val="1"/>
+      <w:numFmt w:val="lowerRoman"/>
+      <w:lvlText w:val="%6."/>
+      <w:lvlJc w:val="right"/>
+      <w:pPr>
+        <w:ind w:left="4320" w:hanging="180"/>
+      </w:pPr>
+    </w:lvl>
+    <w:lvl w:ilvl="6">
+      <w:start w:val="1"/>
+      <w:numFmt w:val="decimal"/>
+      <w:lvlText w:val="%7."/>
+      <w:lvlJc w:val="left"/>
+      <w:pPr>
+        <w:ind w:left="5040" w:hanging="360"/>
+      </w:pPr>
+    </w:lvl>
+    <w:lvl w:ilvl="7">
+      <w:start w:val="1"/>
+      <w:numFmt w:val="lowerLetter"/>
+      <w:lvlText w:val="%8."/>
+      <w:lvlJc w:val="left"/>
+      <w:pPr>
+        <w:ind w:left="5760" w:hanging="360"/>
+      </w:pPr>
+    </w:lvl>
+    <w:lvl w:ilvl="8">
+      <w:start w:val="1"/>
+      <w:numFmt w:val="lowerRoman"/>
+      <w:lvlText w:val="%9."/>
+      <w:lvlJc w:val="right"/>
+      <w:pPr>
+        <w:ind w:left="6480" w:hanging="180"/>
+      </w:pPr>
+    </w:lvl>
+  </w:abstractNum>
+  <w:abstractNum w:abstractNumId="13" w15:restartNumberingAfterBreak="0">
     <w:nsid w:val="4AB01018"/>
     <w:multiLevelType w:val="multilevel"/>
     <w:tmpl w:val="4AB01018"/>
@@ -2547,7 +2729,7 @@
       </w:pPr>
     </w:lvl>
   </w:abstractNum>
-  <w:abstractNum w:abstractNumId="13" w15:restartNumberingAfterBreak="0">
+  <w:abstractNum w:abstractNumId="14" w15:restartNumberingAfterBreak="0">
     <w:nsid w:val="4C453AB0"/>
     <w:multiLevelType w:val="multilevel"/>
     <w:tmpl w:val="4C453AB0"/>
@@ -2633,7 +2815,7 @@
       </w:pPr>
     </w:lvl>
   </w:abstractNum>
-  <w:abstractNum w:abstractNumId="14" w15:restartNumberingAfterBreak="0">
+  <w:abstractNum w:abstractNumId="15" w15:restartNumberingAfterBreak="0">
     <w:nsid w:val="7096088D"/>
     <w:multiLevelType w:val="multilevel"/>
     <w:tmpl w:val="7096088D"/>
@@ -2719,7 +2901,7 @@
       </w:pPr>
     </w:lvl>
   </w:abstractNum>
-  <w:abstractNum w:abstractNumId="15" w15:restartNumberingAfterBreak="0">
+  <w:abstractNum w:abstractNumId="16" w15:restartNumberingAfterBreak="0">
     <w:nsid w:val="73FC5B7A"/>
     <w:multiLevelType w:val="multilevel"/>
     <w:tmpl w:val="73FC5B7A"/>
@@ -2832,7 +3014,7 @@
       </w:rPr>
     </w:lvl>
   </w:abstractNum>
-  <w:abstractNum w:abstractNumId="16" w15:restartNumberingAfterBreak="0">
+  <w:abstractNum w:abstractNumId="17" w15:restartNumberingAfterBreak="0">
     <w:nsid w:val="7D230AC9"/>
     <w:multiLevelType w:val="multilevel"/>
     <w:tmpl w:val="7D230AC9"/>
@@ -2925,13 +3107,13 @@
     <w:abstractNumId w:val="9"/>
   </w:num>
   <w:num w:numId="3">
-    <w:abstractNumId w:val="12"/>
+    <w:abstractNumId w:val="13"/>
   </w:num>
   <w:num w:numId="4">
     <w:abstractNumId w:val="11"/>
   </w:num>
   <w:num w:numId="5">
-    <w:abstractNumId w:val="16"/>
+    <w:abstractNumId w:val="17"/>
   </w:num>
   <w:num w:numId="6">
     <w:abstractNumId w:val="8"/>
@@ -2946,7 +3128,7 @@
     <w:abstractNumId w:val="4"/>
   </w:num>
   <w:num w:numId="10">
-    <w:abstractNumId w:val="13"/>
+    <w:abstractNumId w:val="14"/>
   </w:num>
   <w:num w:numId="11">
     <w:abstractNumId w:val="3"/>
@@ -2955,10 +3137,10 @@
     <w:abstractNumId w:val="1"/>
   </w:num>
   <w:num w:numId="13">
-    <w:abstractNumId w:val="15"/>
+    <w:abstractNumId w:val="16"/>
   </w:num>
   <w:num w:numId="14">
-    <w:abstractNumId w:val="14"/>
+    <w:abstractNumId w:val="15"/>
   </w:num>
   <w:num w:numId="15">
     <w:abstractNumId w:val="10"/>
@@ -2968,6 +3150,9 @@
   </w:num>
   <w:num w:numId="17">
     <w:abstractNumId w:val="0"/>
+  </w:num>
+  <w:num w:numId="18">
+    <w:abstractNumId w:val="12"/>
   </w:num>
 </w:numbering>
 </file>

</xml_diff>

<commit_message>
Code now commented and formatted
</commit_message>
<xml_diff>
--- a/eHealthLabEvaluation/Evaluation Plan.docx
+++ b/eHealthLabEvaluation/Evaluation Plan.docx
@@ -55,13 +55,10 @@
         <w:t>register new patient, register new Doctor, input health data, display data</w:t>
       </w:r>
       <w:r>
-        <w:t>,</w:t>
-      </w:r>
-      <w:r>
-        <w:t xml:space="preserve"> logout</w:t>
-      </w:r>
-      <w:r>
-        <w:t xml:space="preserve"> and chat</w:t>
+        <w:t xml:space="preserve"> </w:t>
+      </w:r>
+      <w:r>
+        <w:t>and logout</w:t>
       </w:r>
       <w:r>
         <w:t xml:space="preserve">. </w:t>
@@ -114,10 +111,7 @@
         </w:numPr>
       </w:pPr>
       <w:r>
-        <w:t>Test if users can perform all these tasks on both interfaces</w:t>
-      </w:r>
-      <w:r>
-        <w:t>.</w:t>
+        <w:t>Test if users can perform all of these tasks on both interfaces</w:t>
       </w:r>
     </w:p>
     <w:p>
@@ -131,9 +125,6 @@
       <w:r>
         <w:t>See if users prefer one interface to the other</w:t>
       </w:r>
-      <w:r>
-        <w:t>.</w:t>
-      </w:r>
     </w:p>
     <w:p>
       <w:pPr>
@@ -146,9 +137,6 @@
       <w:r>
         <w:t>Measure how usable each system is</w:t>
       </w:r>
-      <w:r>
-        <w:t>.</w:t>
-      </w:r>
     </w:p>
     <w:p>
       <w:pPr>
@@ -161,9 +149,6 @@
       <w:r>
         <w:t>Find out which parts of each interface the users like or dislike</w:t>
       </w:r>
-      <w:r>
-        <w:t>.</w:t>
-      </w:r>
     </w:p>
     <w:p>
       <w:pPr>
@@ -205,12 +190,6 @@
         </w:rPr>
         <w:t>In users’ homes or public spaces at times requested by users</w:t>
       </w:r>
-      <w:r>
-        <w:rPr>
-          <w:lang w:val="en-GB"/>
-        </w:rPr>
-        <w:t>.</w:t>
-      </w:r>
     </w:p>
     <w:p>
       <w:pPr>
@@ -251,9 +230,6 @@
       <w:r>
         <w:t>Sessions will take 30 minutes to 1 hour</w:t>
       </w:r>
-      <w:r>
-        <w:t>.</w:t>
-      </w:r>
     </w:p>
     <w:p>
       <w:pPr>
@@ -266,9 +242,6 @@
       <w:r>
         <w:t>Sessions will begin with explanation of the project</w:t>
       </w:r>
-      <w:r>
-        <w:t>.</w:t>
-      </w:r>
     </w:p>
     <w:p>
       <w:pPr>
@@ -281,9 +254,6 @@
       <w:r>
         <w:t>Users read information sheet and sign consent form</w:t>
       </w:r>
-      <w:r>
-        <w:t>.</w:t>
-      </w:r>
     </w:p>
     <w:p>
       <w:pPr>
@@ -296,9 +266,6 @@
       <w:r>
         <w:t>Users are randomly assigned 1 interface to test first</w:t>
       </w:r>
-      <w:r>
-        <w:t>.</w:t>
-      </w:r>
     </w:p>
     <w:p>
       <w:pPr>
@@ -310,9 +277,6 @@
       </w:pPr>
       <w:r>
         <w:t>Users perform all tasks for this interface</w:t>
-      </w:r>
-      <w:r>
-        <w:t>.</w:t>
       </w:r>
     </w:p>
     <w:p>
@@ -445,7 +409,25 @@
         <w:rPr>
           <w:lang w:val="en-GB"/>
         </w:rPr>
-        <w:t>No recordings, notes taking only.</w:t>
+        <w:t>Screen recording</w:t>
+      </w:r>
+    </w:p>
+    <w:p>
+      <w:pPr>
+        <w:pStyle w:val="ListParagraph"/>
+        <w:numPr>
+          <w:ilvl w:val="0"/>
+          <w:numId w:val="7"/>
+        </w:numPr>
+        <w:rPr>
+          <w:lang w:val="en-GB"/>
+        </w:rPr>
+      </w:pPr>
+      <w:r>
+        <w:rPr>
+          <w:lang w:val="en-GB"/>
+        </w:rPr>
+        <w:t>Audio recorder</w:t>
       </w:r>
     </w:p>
     <w:p>
@@ -511,19 +493,7 @@
         <w:rPr>
           <w:lang w:val="en-GB"/>
         </w:rPr>
-        <w:t xml:space="preserve"> participants.</w:t>
-      </w:r>
-      <w:r>
-        <w:rPr>
-          <w:lang w:val="en-GB"/>
-        </w:rPr>
-        <w:t xml:space="preserve"> Participants mush have some higher education completed and sound English skills. 1 participant must have advanced programming skills.</w:t>
-      </w:r>
-      <w:r>
-        <w:rPr>
-          <w:lang w:val="en-GB"/>
-        </w:rPr>
-        <w:t xml:space="preserve"> Participants to be recruited from our social networks. All participants received an information sheet and a consent form.</w:t>
+        <w:t xml:space="preserve"> participants. Participants to be recruited from our social networks. All participants received an information sheet and a consent form.</w:t>
       </w:r>
     </w:p>
     <w:p>
@@ -593,7 +563,13 @@
         <w:rPr>
           <w:lang w:val="en-GB"/>
         </w:rPr>
-        <w:t xml:space="preserve"> and Register new patient</w:t>
+        <w:t xml:space="preserve"> and </w:t>
+      </w:r>
+      <w:r>
+        <w:rPr>
+          <w:lang w:val="en-GB"/>
+        </w:rPr>
+        <w:t>Register new patient</w:t>
       </w:r>
     </w:p>
     <w:p>
@@ -665,21 +641,7 @@
         <w:rPr>
           <w:lang w:val="en-GB"/>
         </w:rPr>
-        <w:t xml:space="preserve"> and Doctor (Patient </w:t>
-      </w:r>
-      <w:proofErr w:type="gramStart"/>
-      <w:r>
-        <w:rPr>
-          <w:lang w:val="en-GB"/>
-        </w:rPr>
-        <w:t>is</w:t>
-      </w:r>
-      <w:proofErr w:type="gramEnd"/>
-      <w:r>
-        <w:rPr>
-          <w:lang w:val="en-GB"/>
-        </w:rPr>
-        <w:t xml:space="preserve"> controlled by a member of the team)</w:t>
+        <w:t xml:space="preserve"> and Doctor (Patient is controlled by a member of the team)</w:t>
       </w:r>
     </w:p>
     <w:p>
@@ -751,7 +713,200 @@
         <w:rPr>
           <w:lang w:val="en-GB"/>
         </w:rPr>
+        <w:t>Input health data</w:t>
+      </w:r>
+    </w:p>
+    <w:p>
+      <w:pPr>
+        <w:pStyle w:val="ListParagraph"/>
+        <w:numPr>
+          <w:ilvl w:val="0"/>
+          <w:numId w:val="10"/>
+        </w:numPr>
+        <w:rPr>
+          <w:lang w:val="en-GB"/>
+        </w:rPr>
+      </w:pPr>
+      <w:r>
+        <w:rPr>
+          <w:lang w:val="en-GB"/>
+        </w:rPr>
         <w:lastRenderedPageBreak/>
+        <w:t>See data as graphs</w:t>
+      </w:r>
+    </w:p>
+    <w:p>
+      <w:pPr>
+        <w:pStyle w:val="ListParagraph"/>
+        <w:numPr>
+          <w:ilvl w:val="0"/>
+          <w:numId w:val="10"/>
+        </w:numPr>
+        <w:rPr>
+          <w:lang w:val="en-GB"/>
+        </w:rPr>
+      </w:pPr>
+      <w:r>
+        <w:rPr>
+          <w:lang w:val="en-GB"/>
+        </w:rPr>
+        <w:t>Open chat and message doctor</w:t>
+      </w:r>
+    </w:p>
+    <w:p>
+      <w:pPr>
+        <w:rPr>
+          <w:lang w:val="en-GB"/>
+        </w:rPr>
+      </w:pPr>
+      <w:r>
+        <w:rPr>
+          <w:lang w:val="en-GB"/>
+        </w:rPr>
+        <w:t>Mobile:</w:t>
+      </w:r>
+    </w:p>
+    <w:p>
+      <w:pPr>
+        <w:pStyle w:val="ListParagraph"/>
+        <w:numPr>
+          <w:ilvl w:val="0"/>
+          <w:numId w:val="17"/>
+        </w:numPr>
+        <w:rPr>
+          <w:lang w:val="en-GB"/>
+        </w:rPr>
+      </w:pPr>
+      <w:r>
+        <w:rPr>
+          <w:lang w:val="en-GB"/>
+        </w:rPr>
+        <w:t>Log in with provided Doctor credentials and Register new patient</w:t>
+      </w:r>
+    </w:p>
+    <w:p>
+      <w:pPr>
+        <w:pStyle w:val="ListParagraph"/>
+        <w:numPr>
+          <w:ilvl w:val="0"/>
+          <w:numId w:val="17"/>
+        </w:numPr>
+        <w:rPr>
+          <w:lang w:val="en-GB"/>
+        </w:rPr>
+      </w:pPr>
+      <w:r>
+        <w:rPr>
+          <w:lang w:val="en-GB"/>
+        </w:rPr>
+        <w:t>Register new Doctor</w:t>
+      </w:r>
+    </w:p>
+    <w:p>
+      <w:pPr>
+        <w:pStyle w:val="ListParagraph"/>
+        <w:numPr>
+          <w:ilvl w:val="0"/>
+          <w:numId w:val="17"/>
+        </w:numPr>
+        <w:rPr>
+          <w:lang w:val="en-GB"/>
+        </w:rPr>
+      </w:pPr>
+      <w:r>
+        <w:rPr>
+          <w:lang w:val="en-GB"/>
+        </w:rPr>
+        <w:t>Display patient’s data</w:t>
+      </w:r>
+    </w:p>
+    <w:p>
+      <w:pPr>
+        <w:pStyle w:val="ListParagraph"/>
+        <w:numPr>
+          <w:ilvl w:val="0"/>
+          <w:numId w:val="17"/>
+        </w:numPr>
+        <w:rPr>
+          <w:lang w:val="en-GB"/>
+        </w:rPr>
+      </w:pPr>
+      <w:r>
+        <w:rPr>
+          <w:lang w:val="en-GB"/>
+        </w:rPr>
+        <w:t>Open chat and message between patient and Doctor (Patient is controlled by a member of the team)</w:t>
+      </w:r>
+    </w:p>
+    <w:p>
+      <w:pPr>
+        <w:pStyle w:val="ListParagraph"/>
+        <w:numPr>
+          <w:ilvl w:val="0"/>
+          <w:numId w:val="17"/>
+        </w:numPr>
+        <w:rPr>
+          <w:lang w:val="en-GB"/>
+        </w:rPr>
+      </w:pPr>
+      <w:r>
+        <w:rPr>
+          <w:lang w:val="en-GB"/>
+        </w:rPr>
+        <w:t>Log out</w:t>
+      </w:r>
+      <w:r>
+        <w:rPr>
+          <w:lang w:val="en-GB"/>
+        </w:rPr>
+        <w:t xml:space="preserve"> from</w:t>
+      </w:r>
+      <w:r>
+        <w:rPr>
+          <w:lang w:val="en-GB"/>
+        </w:rPr>
+        <w:t xml:space="preserve"> </w:t>
+      </w:r>
+      <w:r>
+        <w:rPr>
+          <w:lang w:val="en-GB"/>
+        </w:rPr>
+        <w:t xml:space="preserve">Doctors page </w:t>
+      </w:r>
+      <w:r>
+        <w:rPr>
+          <w:lang w:val="en-GB"/>
+        </w:rPr>
+        <w:t>and</w:t>
+      </w:r>
+      <w:r>
+        <w:rPr>
+          <w:lang w:val="en-GB"/>
+        </w:rPr>
+        <w:t xml:space="preserve"> </w:t>
+      </w:r>
+      <w:r>
+        <w:rPr>
+          <w:lang w:val="en-GB"/>
+        </w:rPr>
+        <w:t>Log in as Patient</w:t>
+      </w:r>
+    </w:p>
+    <w:p>
+      <w:pPr>
+        <w:pStyle w:val="ListParagraph"/>
+        <w:numPr>
+          <w:ilvl w:val="0"/>
+          <w:numId w:val="17"/>
+        </w:numPr>
+        <w:rPr>
+          <w:lang w:val="en-GB"/>
+        </w:rPr>
+      </w:pPr>
+      <w:r>
+        <w:rPr>
+          <w:lang w:val="en-GB"/>
+        </w:rPr>
         <w:t>Input health data</w:t>
       </w:r>
     </w:p>
@@ -760,7 +915,7 @@
         <w:pStyle w:val="ListParagraph"/>
         <w:numPr>
           <w:ilvl w:val="0"/>
-          <w:numId w:val="10"/>
+          <w:numId w:val="17"/>
         </w:numPr>
         <w:rPr>
           <w:lang w:val="en-GB"/>
@@ -778,7 +933,7 @@
         <w:pStyle w:val="ListParagraph"/>
         <w:numPr>
           <w:ilvl w:val="0"/>
-          <w:numId w:val="10"/>
+          <w:numId w:val="17"/>
         </w:numPr>
         <w:rPr>
           <w:lang w:val="en-GB"/>
@@ -797,213 +952,6 @@
           <w:lang w:val="en-GB"/>
         </w:rPr>
       </w:pPr>
-      <w:r>
-        <w:rPr>
-          <w:lang w:val="en-GB"/>
-        </w:rPr>
-        <w:t>Mobile:</w:t>
-      </w:r>
-    </w:p>
-    <w:p>
-      <w:pPr>
-        <w:pStyle w:val="ListParagraph"/>
-        <w:numPr>
-          <w:ilvl w:val="0"/>
-          <w:numId w:val="18"/>
-        </w:numPr>
-        <w:rPr>
-          <w:lang w:val="en-GB"/>
-        </w:rPr>
-      </w:pPr>
-      <w:r>
-        <w:rPr>
-          <w:lang w:val="en-GB"/>
-        </w:rPr>
-        <w:t>Log in with provided Doctor credentials and Register new patient</w:t>
-      </w:r>
-    </w:p>
-    <w:p>
-      <w:pPr>
-        <w:pStyle w:val="ListParagraph"/>
-        <w:numPr>
-          <w:ilvl w:val="0"/>
-          <w:numId w:val="18"/>
-        </w:numPr>
-        <w:rPr>
-          <w:lang w:val="en-GB"/>
-        </w:rPr>
-      </w:pPr>
-      <w:r>
-        <w:rPr>
-          <w:lang w:val="en-GB"/>
-        </w:rPr>
-        <w:t>Register new Doctor</w:t>
-      </w:r>
-    </w:p>
-    <w:p>
-      <w:pPr>
-        <w:pStyle w:val="ListParagraph"/>
-        <w:numPr>
-          <w:ilvl w:val="0"/>
-          <w:numId w:val="18"/>
-        </w:numPr>
-        <w:rPr>
-          <w:lang w:val="en-GB"/>
-        </w:rPr>
-      </w:pPr>
-      <w:r>
-        <w:rPr>
-          <w:lang w:val="en-GB"/>
-        </w:rPr>
-        <w:t>Display patient’s data</w:t>
-      </w:r>
-    </w:p>
-    <w:p>
-      <w:pPr>
-        <w:pStyle w:val="ListParagraph"/>
-        <w:numPr>
-          <w:ilvl w:val="0"/>
-          <w:numId w:val="18"/>
-        </w:numPr>
-        <w:rPr>
-          <w:lang w:val="en-GB"/>
-        </w:rPr>
-      </w:pPr>
-      <w:r>
-        <w:rPr>
-          <w:lang w:val="en-GB"/>
-        </w:rPr>
-        <w:t xml:space="preserve">Open chat and message between patient and Doctor (Patient </w:t>
-      </w:r>
-      <w:proofErr w:type="gramStart"/>
-      <w:r>
-        <w:rPr>
-          <w:lang w:val="en-GB"/>
-        </w:rPr>
-        <w:t>is</w:t>
-      </w:r>
-      <w:proofErr w:type="gramEnd"/>
-      <w:r>
-        <w:rPr>
-          <w:lang w:val="en-GB"/>
-        </w:rPr>
-        <w:t xml:space="preserve"> controlled by a member of the team)</w:t>
-      </w:r>
-    </w:p>
-    <w:p>
-      <w:pPr>
-        <w:pStyle w:val="ListParagraph"/>
-        <w:numPr>
-          <w:ilvl w:val="0"/>
-          <w:numId w:val="18"/>
-        </w:numPr>
-        <w:rPr>
-          <w:lang w:val="en-GB"/>
-        </w:rPr>
-      </w:pPr>
-      <w:r>
-        <w:rPr>
-          <w:lang w:val="en-GB"/>
-        </w:rPr>
-        <w:t>Log out</w:t>
-      </w:r>
-      <w:r>
-        <w:rPr>
-          <w:lang w:val="en-GB"/>
-        </w:rPr>
-        <w:t xml:space="preserve"> from</w:t>
-      </w:r>
-      <w:r>
-        <w:rPr>
-          <w:lang w:val="en-GB"/>
-        </w:rPr>
-        <w:t xml:space="preserve"> </w:t>
-      </w:r>
-      <w:r>
-        <w:rPr>
-          <w:lang w:val="en-GB"/>
-        </w:rPr>
-        <w:t xml:space="preserve">Doctors page </w:t>
-      </w:r>
-      <w:r>
-        <w:rPr>
-          <w:lang w:val="en-GB"/>
-        </w:rPr>
-        <w:t>and</w:t>
-      </w:r>
-      <w:r>
-        <w:rPr>
-          <w:lang w:val="en-GB"/>
-        </w:rPr>
-        <w:t xml:space="preserve"> </w:t>
-      </w:r>
-      <w:r>
-        <w:rPr>
-          <w:lang w:val="en-GB"/>
-        </w:rPr>
-        <w:t>Log in as Patient</w:t>
-      </w:r>
-    </w:p>
-    <w:p>
-      <w:pPr>
-        <w:pStyle w:val="ListParagraph"/>
-        <w:numPr>
-          <w:ilvl w:val="0"/>
-          <w:numId w:val="18"/>
-        </w:numPr>
-        <w:rPr>
-          <w:lang w:val="en-GB"/>
-        </w:rPr>
-      </w:pPr>
-      <w:r>
-        <w:rPr>
-          <w:lang w:val="en-GB"/>
-        </w:rPr>
-        <w:t>Input health data</w:t>
-      </w:r>
-    </w:p>
-    <w:p>
-      <w:pPr>
-        <w:pStyle w:val="ListParagraph"/>
-        <w:numPr>
-          <w:ilvl w:val="0"/>
-          <w:numId w:val="18"/>
-        </w:numPr>
-        <w:rPr>
-          <w:lang w:val="en-GB"/>
-        </w:rPr>
-      </w:pPr>
-      <w:r>
-        <w:rPr>
-          <w:lang w:val="en-GB"/>
-        </w:rPr>
-        <w:t>See data as graphs</w:t>
-      </w:r>
-    </w:p>
-    <w:p>
-      <w:pPr>
-        <w:pStyle w:val="ListParagraph"/>
-        <w:numPr>
-          <w:ilvl w:val="0"/>
-          <w:numId w:val="18"/>
-        </w:numPr>
-        <w:rPr>
-          <w:lang w:val="en-GB"/>
-        </w:rPr>
-      </w:pPr>
-      <w:r>
-        <w:rPr>
-          <w:lang w:val="en-GB"/>
-        </w:rPr>
-        <w:t>Open chat and message doctor</w:t>
-      </w:r>
-    </w:p>
-    <w:p>
-      <w:pPr>
-        <w:rPr>
-          <w:lang w:val="en-GB"/>
-        </w:rPr>
-      </w:pPr>
     </w:p>
     <w:p>
       <w:pPr>
@@ -1077,21 +1025,7 @@
         <w:rPr>
           <w:lang w:val="en-GB"/>
         </w:rPr>
-        <w:t xml:space="preserve">questions prior and after each task scenario, overall ease, satisfaction and likelihood to use/recommend when the sessions </w:t>
-      </w:r>
-      <w:proofErr w:type="gramStart"/>
-      <w:r>
-        <w:rPr>
-          <w:lang w:val="en-GB"/>
-        </w:rPr>
-        <w:t>is</w:t>
-      </w:r>
-      <w:proofErr w:type="gramEnd"/>
-      <w:r>
-        <w:rPr>
-          <w:lang w:val="en-GB"/>
-        </w:rPr>
-        <w:t xml:space="preserve"> completed. Usually participants rate the measure on a </w:t>
+        <w:t xml:space="preserve">questions prior and after each task scenario, overall ease, satisfaction and likelihood to use/recommend when the sessions is completed. Usually participants rate the measure on a </w:t>
       </w:r>
       <w:r>
         <w:rPr>
@@ -1172,10 +1106,7 @@
         </w:numPr>
       </w:pPr>
       <w:r>
-        <w:t xml:space="preserve">Time </w:t>
-      </w:r>
-      <w:r>
-        <w:t>on task</w:t>
+        <w:t>Time taken</w:t>
       </w:r>
     </w:p>
     <w:p>
@@ -1221,21 +1152,7 @@
         <w:rPr>
           <w:lang w:val="en-GB"/>
         </w:rPr>
-        <w:t xml:space="preserve">who does </w:t>
-      </w:r>
-      <w:proofErr w:type="gramStart"/>
-      <w:r>
-        <w:rPr>
-          <w:lang w:val="en-GB"/>
-        </w:rPr>
-        <w:t>what.</w:t>
-      </w:r>
-      <w:proofErr w:type="gramEnd"/>
-      <w:r>
-        <w:rPr>
-          <w:lang w:val="en-GB"/>
-        </w:rPr>
-        <w:t xml:space="preserve"> The usability specialist should be the facilitator of the sessions. Note-takers. </w:t>
+        <w:t xml:space="preserve">who does what. The usability specialist should be the facilitator of the sessions. Note-takers. </w:t>
       </w:r>
     </w:p>
     <w:p>
@@ -1262,12 +1179,6 @@
         </w:rPr>
         <w:t>Single person acted as facilitator and took some notes</w:t>
       </w:r>
-      <w:r>
-        <w:rPr>
-          <w:lang w:val="en-GB"/>
-        </w:rPr>
-        <w:t>.</w:t>
-      </w:r>
     </w:p>
     <w:p>
       <w:pPr>
@@ -1286,17 +1197,10 @@
         </w:rPr>
         <w:t xml:space="preserve">Another person logs Timing </w:t>
       </w:r>
-      <w:r>
-        <w:rPr>
-          <w:lang w:val="en-GB"/>
-        </w:rPr>
-        <w:t>for each task.</w:t>
-      </w:r>
-    </w:p>
-    <w:p>
       <w:bookmarkStart w:id="0" w:name="_GoBack"/>
       <w:bookmarkEnd w:id="0"/>
     </w:p>
+    <w:p/>
     <w:sectPr>
       <w:pgSz w:w="11900" w:h="16840"/>
       <w:pgMar w:top="1440" w:right="1440" w:bottom="1440" w:left="1440" w:header="720" w:footer="720" w:gutter="0"/>
@@ -2558,92 +2462,6 @@
     </w:lvl>
   </w:abstractNum>
   <w:abstractNum w:abstractNumId="12" w15:restartNumberingAfterBreak="0">
-    <w:nsid w:val="41620E99"/>
-    <w:multiLevelType w:val="multilevel"/>
-    <w:tmpl w:val="4C453AB0"/>
-    <w:lvl w:ilvl="0">
-      <w:start w:val="1"/>
-      <w:numFmt w:val="decimal"/>
-      <w:lvlText w:val="%1."/>
-      <w:lvlJc w:val="left"/>
-      <w:pPr>
-        <w:ind w:left="720" w:hanging="360"/>
-      </w:pPr>
-    </w:lvl>
-    <w:lvl w:ilvl="1">
-      <w:start w:val="1"/>
-      <w:numFmt w:val="lowerLetter"/>
-      <w:lvlText w:val="%2."/>
-      <w:lvlJc w:val="left"/>
-      <w:pPr>
-        <w:ind w:left="1440" w:hanging="360"/>
-      </w:pPr>
-    </w:lvl>
-    <w:lvl w:ilvl="2">
-      <w:start w:val="1"/>
-      <w:numFmt w:val="lowerRoman"/>
-      <w:lvlText w:val="%3."/>
-      <w:lvlJc w:val="right"/>
-      <w:pPr>
-        <w:ind w:left="2160" w:hanging="180"/>
-      </w:pPr>
-    </w:lvl>
-    <w:lvl w:ilvl="3">
-      <w:start w:val="1"/>
-      <w:numFmt w:val="decimal"/>
-      <w:lvlText w:val="%4."/>
-      <w:lvlJc w:val="left"/>
-      <w:pPr>
-        <w:ind w:left="2880" w:hanging="360"/>
-      </w:pPr>
-    </w:lvl>
-    <w:lvl w:ilvl="4">
-      <w:start w:val="1"/>
-      <w:numFmt w:val="lowerLetter"/>
-      <w:lvlText w:val="%5."/>
-      <w:lvlJc w:val="left"/>
-      <w:pPr>
-        <w:ind w:left="3600" w:hanging="360"/>
-      </w:pPr>
-    </w:lvl>
-    <w:lvl w:ilvl="5">
-      <w:start w:val="1"/>
-      <w:numFmt w:val="lowerRoman"/>
-      <w:lvlText w:val="%6."/>
-      <w:lvlJc w:val="right"/>
-      <w:pPr>
-        <w:ind w:left="4320" w:hanging="180"/>
-      </w:pPr>
-    </w:lvl>
-    <w:lvl w:ilvl="6">
-      <w:start w:val="1"/>
-      <w:numFmt w:val="decimal"/>
-      <w:lvlText w:val="%7."/>
-      <w:lvlJc w:val="left"/>
-      <w:pPr>
-        <w:ind w:left="5040" w:hanging="360"/>
-      </w:pPr>
-    </w:lvl>
-    <w:lvl w:ilvl="7">
-      <w:start w:val="1"/>
-      <w:numFmt w:val="lowerLetter"/>
-      <w:lvlText w:val="%8."/>
-      <w:lvlJc w:val="left"/>
-      <w:pPr>
-        <w:ind w:left="5760" w:hanging="360"/>
-      </w:pPr>
-    </w:lvl>
-    <w:lvl w:ilvl="8">
-      <w:start w:val="1"/>
-      <w:numFmt w:val="lowerRoman"/>
-      <w:lvlText w:val="%9."/>
-      <w:lvlJc w:val="right"/>
-      <w:pPr>
-        <w:ind w:left="6480" w:hanging="180"/>
-      </w:pPr>
-    </w:lvl>
-  </w:abstractNum>
-  <w:abstractNum w:abstractNumId="13" w15:restartNumberingAfterBreak="0">
     <w:nsid w:val="4AB01018"/>
     <w:multiLevelType w:val="multilevel"/>
     <w:tmpl w:val="4AB01018"/>
@@ -2729,7 +2547,7 @@
       </w:pPr>
     </w:lvl>
   </w:abstractNum>
-  <w:abstractNum w:abstractNumId="14" w15:restartNumberingAfterBreak="0">
+  <w:abstractNum w:abstractNumId="13" w15:restartNumberingAfterBreak="0">
     <w:nsid w:val="4C453AB0"/>
     <w:multiLevelType w:val="multilevel"/>
     <w:tmpl w:val="4C453AB0"/>
@@ -2815,7 +2633,7 @@
       </w:pPr>
     </w:lvl>
   </w:abstractNum>
-  <w:abstractNum w:abstractNumId="15" w15:restartNumberingAfterBreak="0">
+  <w:abstractNum w:abstractNumId="14" w15:restartNumberingAfterBreak="0">
     <w:nsid w:val="7096088D"/>
     <w:multiLevelType w:val="multilevel"/>
     <w:tmpl w:val="7096088D"/>
@@ -2901,7 +2719,7 @@
       </w:pPr>
     </w:lvl>
   </w:abstractNum>
-  <w:abstractNum w:abstractNumId="16" w15:restartNumberingAfterBreak="0">
+  <w:abstractNum w:abstractNumId="15" w15:restartNumberingAfterBreak="0">
     <w:nsid w:val="73FC5B7A"/>
     <w:multiLevelType w:val="multilevel"/>
     <w:tmpl w:val="73FC5B7A"/>
@@ -3014,7 +2832,7 @@
       </w:rPr>
     </w:lvl>
   </w:abstractNum>
-  <w:abstractNum w:abstractNumId="17" w15:restartNumberingAfterBreak="0">
+  <w:abstractNum w:abstractNumId="16" w15:restartNumberingAfterBreak="0">
     <w:nsid w:val="7D230AC9"/>
     <w:multiLevelType w:val="multilevel"/>
     <w:tmpl w:val="7D230AC9"/>
@@ -3107,13 +2925,13 @@
     <w:abstractNumId w:val="9"/>
   </w:num>
   <w:num w:numId="3">
-    <w:abstractNumId w:val="13"/>
+    <w:abstractNumId w:val="12"/>
   </w:num>
   <w:num w:numId="4">
     <w:abstractNumId w:val="11"/>
   </w:num>
   <w:num w:numId="5">
-    <w:abstractNumId w:val="17"/>
+    <w:abstractNumId w:val="16"/>
   </w:num>
   <w:num w:numId="6">
     <w:abstractNumId w:val="8"/>
@@ -3128,7 +2946,7 @@
     <w:abstractNumId w:val="4"/>
   </w:num>
   <w:num w:numId="10">
-    <w:abstractNumId w:val="14"/>
+    <w:abstractNumId w:val="13"/>
   </w:num>
   <w:num w:numId="11">
     <w:abstractNumId w:val="3"/>
@@ -3137,10 +2955,10 @@
     <w:abstractNumId w:val="1"/>
   </w:num>
   <w:num w:numId="13">
-    <w:abstractNumId w:val="16"/>
+    <w:abstractNumId w:val="15"/>
   </w:num>
   <w:num w:numId="14">
-    <w:abstractNumId w:val="15"/>
+    <w:abstractNumId w:val="14"/>
   </w:num>
   <w:num w:numId="15">
     <w:abstractNumId w:val="10"/>
@@ -3150,9 +2968,6 @@
   </w:num>
   <w:num w:numId="17">
     <w:abstractNumId w:val="0"/>
-  </w:num>
-  <w:num w:numId="18">
-    <w:abstractNumId w:val="12"/>
   </w:num>
 </w:numbering>
 </file>

</xml_diff>